<commit_message>
maj de la documentation
</commit_message>
<xml_diff>
--- a/Documentation.docx
+++ b/Documentation.docx
@@ -1,6 +1,6 @@
 
 <file path=word/document.xml><?xml version="1.0" encoding="utf-8"?>
-<w:document xmlns:wpc="http://schemas.microsoft.com/office/word/2010/wordprocessingCanvas" xmlns:cx="http://schemas.microsoft.com/office/drawing/2014/chartex" xmlns:mc="http://schemas.openxmlformats.org/markup-compatibility/2006" xmlns:o="urn:schemas-microsoft-com:office:office" xmlns:r="http://schemas.openxmlformats.org/officeDocument/2006/relationships" xmlns:m="http://schemas.openxmlformats.org/officeDocument/2006/math" xmlns:v="urn:schemas-microsoft-com:vml" xmlns:wp14="http://schemas.microsoft.com/office/word/2010/wordprocessingDrawing" xmlns:wp="http://schemas.openxmlformats.org/drawingml/2006/wordprocessingDrawing" xmlns:w10="urn:schemas-microsoft-com:office:word" xmlns:w="http://schemas.openxmlformats.org/wordprocessingml/2006/main" xmlns:w14="http://schemas.microsoft.com/office/word/2010/wordml" xmlns:w15="http://schemas.microsoft.com/office/word/2012/wordml" xmlns:w16se="http://schemas.microsoft.com/office/word/2015/wordml/symex" xmlns:wpg="http://schemas.microsoft.com/office/word/2010/wordprocessingGroup" xmlns:wpi="http://schemas.microsoft.com/office/word/2010/wordprocessingInk" xmlns:wne="http://schemas.microsoft.com/office/word/2006/wordml" xmlns:wps="http://schemas.microsoft.com/office/word/2010/wordprocessingShape" mc:Ignorable="w14 w15 w16se wp14">
+<w:document xmlns:wpc="http://schemas.microsoft.com/office/word/2010/wordprocessingCanvas" xmlns:cx="http://schemas.microsoft.com/office/drawing/2014/chartex" xmlns:cx1="http://schemas.microsoft.com/office/drawing/2015/9/8/chartex" xmlns:cx2="http://schemas.microsoft.com/office/drawing/2015/10/21/chartex" xmlns:cx3="http://schemas.microsoft.com/office/drawing/2016/5/9/chartex" xmlns:cx4="http://schemas.microsoft.com/office/drawing/2016/5/10/chartex" xmlns:cx5="http://schemas.microsoft.com/office/drawing/2016/5/11/chartex" xmlns:cx6="http://schemas.microsoft.com/office/drawing/2016/5/12/chartex" xmlns:cx7="http://schemas.microsoft.com/office/drawing/2016/5/13/chartex" xmlns:cx8="http://schemas.microsoft.com/office/drawing/2016/5/14/chartex" xmlns:mc="http://schemas.openxmlformats.org/markup-compatibility/2006" xmlns:aink="http://schemas.microsoft.com/office/drawing/2016/ink" xmlns:am3d="http://schemas.microsoft.com/office/drawing/2017/model3d" xmlns:o="urn:schemas-microsoft-com:office:office" xmlns:oel="http://schemas.microsoft.com/office/2019/extlst" xmlns:r="http://schemas.openxmlformats.org/officeDocument/2006/relationships" xmlns:m="http://schemas.openxmlformats.org/officeDocument/2006/math" xmlns:v="urn:schemas-microsoft-com:vml" xmlns:wp14="http://schemas.microsoft.com/office/word/2010/wordprocessingDrawing" xmlns:wp="http://schemas.openxmlformats.org/drawingml/2006/wordprocessingDrawing" xmlns:w10="urn:schemas-microsoft-com:office:word" xmlns:w="http://schemas.openxmlformats.org/wordprocessingml/2006/main" xmlns:w14="http://schemas.microsoft.com/office/word/2010/wordml" xmlns:w15="http://schemas.microsoft.com/office/word/2012/wordml" xmlns:w16cex="http://schemas.microsoft.com/office/word/2018/wordml/cex" xmlns:w16cid="http://schemas.microsoft.com/office/word/2016/wordml/cid" xmlns:w16="http://schemas.microsoft.com/office/word/2018/wordml" xmlns:w16sdtdh="http://schemas.microsoft.com/office/word/2020/wordml/sdtdatahash" xmlns:w16se="http://schemas.microsoft.com/office/word/2015/wordml/symex" xmlns:wpg="http://schemas.microsoft.com/office/word/2010/wordprocessingGroup" xmlns:wpi="http://schemas.microsoft.com/office/word/2010/wordprocessingInk" xmlns:wne="http://schemas.microsoft.com/office/word/2006/wordml" xmlns:wps="http://schemas.microsoft.com/office/word/2010/wordprocessingShape" mc:Ignorable="w14 w15 w16se w16cid w16 w16cex w16sdtdh wp14">
   <w:body>
     <w:sdt>
       <w:sdtPr>
@@ -15,7 +15,6 @@
         </w:docPartObj>
       </w:sdtPr>
       <w:sdtContent>
-        <w:bookmarkStart w:id="0" w:name="_GoBack" w:displacedByCustomXml="prev"/>
         <w:p>
           <w:pPr>
             <w:pStyle w:val="Titre1"/>
@@ -35,7 +34,7 @@
             <mc:AlternateContent>
               <mc:Choice Requires="wpg">
                 <w:drawing>
-                  <wp:anchor distT="0" distB="0" distL="114300" distR="114300" simplePos="0" relativeHeight="251659264" behindDoc="0" locked="0" layoutInCell="1" allowOverlap="1">
+                  <wp:anchor distT="0" distB="0" distL="114300" distR="114300" simplePos="0" relativeHeight="251659264" behindDoc="0" locked="0" layoutInCell="1" allowOverlap="1" wp14:anchorId="2774C6BA">
                     <wp:simplePos x="0" y="0"/>
                     <wp:positionH relativeFrom="page">
                       <wp:posOffset>0</wp:posOffset>
@@ -129,7 +128,7 @@
                                           <w:sz w:val="84"/>
                                           <w:szCs w:val="84"/>
                                         </w:rPr>
-                                        <w:t xml:space="preserve">Documentation </w:t>
+                                        <w:t>Documentation</w:t>
                                       </w:r>
                                     </w:p>
                                   </w:sdtContent>
@@ -283,18 +282,8 @@
                                           <w:sz w:val="32"/>
                                           <w:szCs w:val="32"/>
                                         </w:rPr>
-                                        <w:t xml:space="preserve">Gabriel Leroux – Hugo </w:t>
+                                        <w:t>Gabriel Leroux – Hugo Henriques</w:t>
                                       </w:r>
-                                      <w:proofErr w:type="spellStart"/>
-                                      <w:r>
-                                        <w:rPr>
-                                          <w:color w:val="FFFFFF" w:themeColor="background1"/>
-                                          <w:sz w:val="32"/>
-                                          <w:szCs w:val="32"/>
-                                        </w:rPr>
-                                        <w:t>Henriques</w:t>
-                                      </w:r>
-                                      <w:proofErr w:type="spellEnd"/>
                                     </w:p>
                                   </w:sdtContent>
                                 </w:sdt>
@@ -321,7 +310,7 @@
               </mc:Choice>
               <mc:Fallback>
                 <w:pict>
-                  <v:group id="Groupe 11" o:spid="_x0000_s1026" style="position:absolute;left:0;text-align:left;margin-left:0;margin-top:-2.25pt;width:596.25pt;height:843pt;z-index:251659264;mso-position-horizontal-relative:page;mso-position-vertical-relative:page" coordsize="68580,91440" o:gfxdata="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">
+                  <v:group w14:anchorId="2774C6BA" id="Groupe 11" o:spid="_x0000_s1026" style="position:absolute;left:0;text-align:left;margin-left:0;margin-top:-2.25pt;width:596.25pt;height:843pt;z-index:251659264;mso-position-horizontal-relative:page;mso-position-vertical-relative:page" coordsize="68580,91440" o:gfxdata="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">
                     <v:rect id="Rectangle 33" o:spid="_x0000_s1027" style="position:absolute;left:2286;width:66294;height:91440;visibility:visible;mso-wrap-style:square;v-text-anchor:bottom" o:gfxdata="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" fillcolor="black [3213]" stroked="f" strokeweight="1pt">
                       <v:textbox inset="36pt,1in,1in,208.8pt">
                         <w:txbxContent>
@@ -358,7 +347,7 @@
                                     <w:sz w:val="84"/>
                                     <w:szCs w:val="84"/>
                                   </w:rPr>
-                                  <w:t xml:space="preserve">Documentation </w:t>
+                                  <w:t>Documentation</w:t>
                                 </w:r>
                               </w:p>
                             </w:sdtContent>
@@ -437,18 +426,8 @@
                                     <w:sz w:val="32"/>
                                     <w:szCs w:val="32"/>
                                   </w:rPr>
-                                  <w:t xml:space="preserve">Gabriel Leroux – Hugo </w:t>
+                                  <w:t>Gabriel Leroux – Hugo Henriques</w:t>
                                 </w:r>
-                                <w:proofErr w:type="spellStart"/>
-                                <w:r>
-                                  <w:rPr>
-                                    <w:color w:val="FFFFFF" w:themeColor="background1"/>
-                                    <w:sz w:val="32"/>
-                                    <w:szCs w:val="32"/>
-                                  </w:rPr>
-                                  <w:t>Henriques</w:t>
-                                </w:r>
-                                <w:proofErr w:type="spellEnd"/>
                               </w:p>
                             </w:sdtContent>
                           </w:sdt>
@@ -461,7 +440,6 @@
               </mc:Fallback>
             </mc:AlternateContent>
           </w:r>
-          <w:bookmarkEnd w:id="0"/>
           <w:r>
             <w:rPr>
               <w:sz w:val="60"/>
@@ -766,25 +744,7 @@
           <w:szCs w:val="26"/>
           <w:lang w:eastAsia="fr-FR"/>
         </w:rPr>
-        <w:t xml:space="preserve">. Ce dernier permet de voir les différents jours de la semaine avec les aliments que l’utilisateur </w:t>
-      </w:r>
-      <w:r>
-        <w:rPr>
-          <w:rFonts w:ascii="Times New Roman" w:eastAsia="Times New Roman" w:hAnsi="Times New Roman" w:cs="Times New Roman"/>
-          <w:sz w:val="26"/>
-          <w:szCs w:val="26"/>
-          <w:lang w:eastAsia="fr-FR"/>
-        </w:rPr>
-        <w:t xml:space="preserve">a sélectionné </w:t>
-      </w:r>
-      <w:r>
-        <w:rPr>
-          <w:rFonts w:ascii="Times New Roman" w:eastAsia="Times New Roman" w:hAnsi="Times New Roman" w:cs="Times New Roman"/>
-          <w:sz w:val="26"/>
-          <w:szCs w:val="26"/>
-          <w:lang w:eastAsia="fr-FR"/>
-        </w:rPr>
-        <w:t>et les calories qui leurs sont associées.</w:t>
+        <w:t>. Ce dernier permet de voir les différents jours de la semaine avec les aliments que l’utilisateur a sélectionné et les calories qui leurs sont associées.</w:t>
       </w:r>
     </w:p>
     <w:p>
@@ -1032,36 +992,143 @@
     </w:p>
     <w:p>
       <w:pPr>
+        <w:pStyle w:val="Titre"/>
         <w:spacing w:line="540" w:lineRule="atLeast"/>
         <w:jc w:val="both"/>
         <w:rPr>
           <w:rFonts w:ascii="Times New Roman" w:eastAsia="Times New Roman" w:hAnsi="Times New Roman" w:cs="Times New Roman"/>
-          <w:sz w:val="26"/>
-          <w:szCs w:val="26"/>
-          <w:lang w:eastAsia="fr-FR"/>
-        </w:rPr>
-      </w:pPr>
-      <w:r>
-        <w:rPr>
-          <w:rFonts w:ascii="Times New Roman" w:eastAsia="Times New Roman" w:hAnsi="Times New Roman" w:cs="Times New Roman"/>
-          <w:sz w:val="26"/>
-          <w:szCs w:val="26"/>
-          <w:lang w:eastAsia="fr-FR"/>
-        </w:rPr>
-        <w:t>- Calcul de l’apport calorique quotidien en fonction des besoins de l’utilisateur en fonction de sa morphologie et de ses objectifs</w:t>
+          <w:spacing w:val="0"/>
+          <w:kern w:val="0"/>
+          <w:sz w:val="26"/>
+          <w:szCs w:val="26"/>
+          <w:lang w:eastAsia="fr-FR"/>
+        </w:rPr>
+      </w:pPr>
+      <w:r>
+        <w:rPr>
+          <w:rFonts w:ascii="Times New Roman" w:eastAsia="Times New Roman" w:hAnsi="Times New Roman" w:cs="Times New Roman"/>
+          <w:sz w:val="26"/>
+          <w:szCs w:val="26"/>
+          <w:lang w:eastAsia="fr-FR"/>
+        </w:rPr>
+        <w:t xml:space="preserve">- Calcul de l’apport calorique quotidien en fonction des besoins de l’utilisateur en fonction de sa morphologie </w:t>
+      </w:r>
+      <w:r>
+        <w:rPr>
+          <w:rFonts w:ascii="Times New Roman" w:eastAsia="Times New Roman" w:hAnsi="Times New Roman" w:cs="Times New Roman"/>
+          <w:spacing w:val="0"/>
+          <w:kern w:val="0"/>
+          <w:sz w:val="26"/>
+          <w:szCs w:val="26"/>
+          <w:lang w:eastAsia="fr-FR"/>
+        </w:rPr>
+        <w:t>et de ses objectifs</w:t>
       </w:r>
     </w:p>
     <w:p>
       <w:pPr>
+        <w:pStyle w:val="Titre"/>
         <w:spacing w:line="540" w:lineRule="atLeast"/>
         <w:jc w:val="both"/>
         <w:rPr>
           <w:rFonts w:ascii="Times New Roman" w:eastAsia="Times New Roman" w:hAnsi="Times New Roman" w:cs="Times New Roman"/>
-          <w:sz w:val="26"/>
-          <w:szCs w:val="26"/>
-          <w:lang w:eastAsia="fr-FR"/>
-        </w:rPr>
-      </w:pPr>
+          <w:spacing w:val="0"/>
+          <w:kern w:val="0"/>
+          <w:sz w:val="26"/>
+          <w:szCs w:val="26"/>
+          <w:lang w:eastAsia="fr-FR"/>
+        </w:rPr>
+      </w:pPr>
+      <w:r>
+        <w:rPr>
+          <w:rFonts w:ascii="Times New Roman" w:eastAsia="Times New Roman" w:hAnsi="Times New Roman" w:cs="Times New Roman"/>
+          <w:spacing w:val="0"/>
+          <w:kern w:val="0"/>
+          <w:sz w:val="26"/>
+          <w:szCs w:val="26"/>
+          <w:lang w:eastAsia="fr-FR"/>
+        </w:rPr>
+        <w:t xml:space="preserve">- </w:t>
+      </w:r>
+      <w:r>
+        <w:rPr>
+          <w:rFonts w:ascii="Times New Roman" w:eastAsia="Times New Roman" w:hAnsi="Times New Roman" w:cs="Times New Roman"/>
+          <w:spacing w:val="0"/>
+          <w:kern w:val="0"/>
+          <w:sz w:val="26"/>
+          <w:szCs w:val="26"/>
+          <w:lang w:eastAsia="fr-FR"/>
+        </w:rPr>
+        <w:t xml:space="preserve">Rajout des vérifications : </w:t>
+      </w:r>
+      <w:r>
+        <w:rPr>
+          <w:rFonts w:ascii="Times New Roman" w:eastAsia="Times New Roman" w:hAnsi="Times New Roman" w:cs="Times New Roman"/>
+          <w:spacing w:val="0"/>
+          <w:kern w:val="0"/>
+          <w:sz w:val="26"/>
+          <w:szCs w:val="26"/>
+          <w:lang w:eastAsia="fr-FR"/>
+        </w:rPr>
+        <w:t>C</w:t>
+      </w:r>
+      <w:r>
+        <w:rPr>
+          <w:rFonts w:ascii="Times New Roman" w:eastAsia="Times New Roman" w:hAnsi="Times New Roman" w:cs="Times New Roman"/>
+          <w:spacing w:val="0"/>
+          <w:kern w:val="0"/>
+          <w:sz w:val="26"/>
+          <w:szCs w:val="26"/>
+          <w:lang w:eastAsia="fr-FR"/>
+        </w:rPr>
+        <w:t xml:space="preserve">es vérifications </w:t>
+      </w:r>
+      <w:r>
+        <w:rPr>
+          <w:rFonts w:ascii="Times New Roman" w:eastAsia="Times New Roman" w:hAnsi="Times New Roman" w:cs="Times New Roman"/>
+          <w:spacing w:val="0"/>
+          <w:kern w:val="0"/>
+          <w:sz w:val="26"/>
+          <w:szCs w:val="26"/>
+          <w:lang w:eastAsia="fr-FR"/>
+        </w:rPr>
+        <w:t>permettent</w:t>
+      </w:r>
+      <w:r>
+        <w:rPr>
+          <w:rFonts w:ascii="Times New Roman" w:eastAsia="Times New Roman" w:hAnsi="Times New Roman" w:cs="Times New Roman"/>
+          <w:spacing w:val="0"/>
+          <w:kern w:val="0"/>
+          <w:sz w:val="26"/>
+          <w:szCs w:val="26"/>
+          <w:lang w:eastAsia="fr-FR"/>
+        </w:rPr>
+        <w:t xml:space="preserve"> de « bétonner » l’application en s’assurant que l’utilisateur entre des données cohérentes. Par exemple, </w:t>
+      </w:r>
+      <w:r>
+        <w:rPr>
+          <w:rFonts w:ascii="Times New Roman" w:eastAsia="Times New Roman" w:hAnsi="Times New Roman" w:cs="Times New Roman"/>
+          <w:spacing w:val="0"/>
+          <w:kern w:val="0"/>
+          <w:sz w:val="26"/>
+          <w:szCs w:val="26"/>
+          <w:lang w:eastAsia="fr-FR"/>
+        </w:rPr>
+        <w:t>l’utilisateur ne peux avoir plus de 99 ans, il ne peut pas mesurer 1000cm ou encore peser 1000kg.</w:t>
+      </w:r>
+    </w:p>
+    <w:p>
+      <w:pPr>
+        <w:rPr>
+          <w:lang w:eastAsia="fr-FR"/>
+        </w:rPr>
+      </w:pPr>
+      <w:r>
+        <w:rPr>
+          <w:lang w:eastAsia="fr-FR"/>
+        </w:rPr>
+        <w:br w:type="page"/>
+      </w:r>
     </w:p>
     <w:p>
       <w:pPr>
@@ -1082,6 +1149,7 @@
           <w:szCs w:val="50"/>
           <w:u w:val="single"/>
         </w:rPr>
+        <w:lastRenderedPageBreak/>
         <w:t>Fonctionnalités non abouties</w:t>
       </w:r>
     </w:p>
@@ -1184,44 +1252,22 @@
           <w:szCs w:val="26"/>
           <w:lang w:eastAsia="fr-FR"/>
         </w:rPr>
-        <w:t xml:space="preserve">Recettes et suggestions : L'application ne propose pas de fonctionnalité de recherche de recettes ou de suggestions de repas en fonction des préférences alimentaires de </w:t>
-      </w:r>
-      <w:r>
-        <w:rPr>
-          <w:rFonts w:ascii="Times New Roman" w:eastAsia="Times New Roman" w:hAnsi="Times New Roman" w:cs="Times New Roman"/>
-          <w:spacing w:val="0"/>
-          <w:kern w:val="0"/>
-          <w:sz w:val="26"/>
-          <w:szCs w:val="26"/>
-          <w:lang w:eastAsia="fr-FR"/>
-        </w:rPr>
-        <w:lastRenderedPageBreak/>
-        <w:t>l'utilisateur. Cette fonctionnalité aurait ajouté une dimension supplémentaire à l'expérience de planification des repas.</w:t>
+        <w:t>Recettes et suggestions : L'application ne propose pas de fonctionnalité de recherche de recettes ou de suggestions de repas en fonction des préférences alimentaires de l'utilisateur. Cette fonctionnalité aurait ajouté une dimension supplémentaire à l'expérience de planification des repas.</w:t>
       </w:r>
     </w:p>
     <w:p>
       <w:pPr>
-        <w:spacing w:line="540" w:lineRule="atLeast"/>
-        <w:rPr>
-          <w:rFonts w:ascii="Times New Roman" w:eastAsia="Times New Roman" w:hAnsi="Times New Roman" w:cs="Times New Roman"/>
-          <w:sz w:val="26"/>
-          <w:szCs w:val="26"/>
-          <w:lang w:eastAsia="fr-FR"/>
-        </w:rPr>
-      </w:pPr>
-      <w:r>
-        <w:rPr>
-          <w:rFonts w:ascii="Times New Roman" w:eastAsia="Times New Roman" w:hAnsi="Times New Roman" w:cs="Times New Roman"/>
-          <w:sz w:val="26"/>
-          <w:szCs w:val="26"/>
-          <w:lang w:eastAsia="fr-FR"/>
-        </w:rPr>
-        <w:t>- Rajout des vérifications : ces vérifications aurait permis de « bétonner » l’application en s’assurant que l’utilisateur entre des données cohérentes. Par exemple, un check sur l’âge pour ne pas que l’utilisateur rentre n’importe quoi.</w:t>
-      </w:r>
-    </w:p>
-    <w:p>
-      <w:pPr>
-        <w:pStyle w:val="Titre"/>
+        <w:rPr>
+          <w:rFonts w:ascii="Times New Roman" w:eastAsiaTheme="majorEastAsia" w:hAnsi="Times New Roman" w:cs="Times New Roman"/>
+          <w:b/>
+          <w:spacing w:val="-10"/>
+          <w:kern w:val="28"/>
+          <w:sz w:val="50"/>
+          <w:szCs w:val="50"/>
+          <w:u w:val="single"/>
+        </w:rPr>
+      </w:pPr>
+      <w:r>
         <w:rPr>
           <w:rFonts w:ascii="Times New Roman" w:hAnsi="Times New Roman" w:cs="Times New Roman"/>
           <w:b/>
@@ -1229,8 +1275,12 @@
           <w:szCs w:val="50"/>
           <w:u w:val="single"/>
         </w:rPr>
-      </w:pPr>
-      <w:r>
+        <w:br w:type="page"/>
+      </w:r>
+    </w:p>
+    <w:p>
+      <w:pPr>
+        <w:pStyle w:val="Titre"/>
         <w:rPr>
           <w:rFonts w:ascii="Times New Roman" w:hAnsi="Times New Roman" w:cs="Times New Roman"/>
           <w:b/>
@@ -1238,8 +1288,7 @@
           <w:szCs w:val="50"/>
           <w:u w:val="single"/>
         </w:rPr>
-        <w:t>C</w:t>
-      </w:r>
+      </w:pPr>
       <w:r>
         <w:rPr>
           <w:rFonts w:ascii="Times New Roman" w:hAnsi="Times New Roman" w:cs="Times New Roman"/>
@@ -1248,6 +1297,17 @@
           <w:szCs w:val="50"/>
           <w:u w:val="single"/>
         </w:rPr>
+        <w:lastRenderedPageBreak/>
+        <w:t>C</w:t>
+      </w:r>
+      <w:r>
+        <w:rPr>
+          <w:rFonts w:ascii="Times New Roman" w:hAnsi="Times New Roman" w:cs="Times New Roman"/>
+          <w:b/>
+          <w:sz w:val="50"/>
+          <w:szCs w:val="50"/>
+          <w:u w:val="single"/>
+        </w:rPr>
         <w:t>aptures d’écran</w:t>
       </w:r>
     </w:p>
@@ -1266,11 +1326,12 @@
       <w:r>
         <w:rPr>
           <w:rFonts w:ascii="Times New Roman" w:hAnsi="Times New Roman" w:cs="Times New Roman"/>
+          <w:noProof/>
           <w:sz w:val="26"/>
           <w:szCs w:val="26"/>
         </w:rPr>
         <w:drawing>
-          <wp:anchor distT="0" distB="0" distL="114300" distR="114300" simplePos="0" relativeHeight="251662336" behindDoc="0" locked="0" layoutInCell="1" allowOverlap="1" wp14:anchorId="4AA70BE5" wp14:editId="05801EF2">
+          <wp:anchor distT="0" distB="0" distL="114300" distR="114300" simplePos="0" relativeHeight="251662336" behindDoc="0" locked="0" layoutInCell="1" allowOverlap="1" wp14:anchorId="45F898CC" wp14:editId="47A310F5">
             <wp:simplePos x="0" y="0"/>
             <wp:positionH relativeFrom="column">
               <wp:posOffset>4213860</wp:posOffset>
@@ -1322,11 +1383,12 @@
       <w:r>
         <w:rPr>
           <w:rFonts w:ascii="Times New Roman" w:hAnsi="Times New Roman" w:cs="Times New Roman"/>
+          <w:noProof/>
           <w:sz w:val="26"/>
           <w:szCs w:val="26"/>
         </w:rPr>
         <w:drawing>
-          <wp:anchor distT="0" distB="0" distL="114300" distR="114300" simplePos="0" relativeHeight="251661312" behindDoc="0" locked="0" layoutInCell="1" allowOverlap="1" wp14:anchorId="4510408F" wp14:editId="1B89774E">
+          <wp:anchor distT="0" distB="0" distL="114300" distR="114300" simplePos="0" relativeHeight="251661312" behindDoc="0" locked="0" layoutInCell="1" allowOverlap="1" wp14:anchorId="6D0AB208" wp14:editId="5A784C56">
             <wp:simplePos x="0" y="0"/>
             <wp:positionH relativeFrom="column">
               <wp:posOffset>2005965</wp:posOffset>
@@ -1384,11 +1446,12 @@
       <w:r>
         <w:rPr>
           <w:rFonts w:ascii="Times New Roman" w:hAnsi="Times New Roman" w:cs="Times New Roman"/>
+          <w:noProof/>
           <w:sz w:val="26"/>
           <w:szCs w:val="26"/>
         </w:rPr>
         <w:drawing>
-          <wp:anchor distT="0" distB="0" distL="114300" distR="114300" simplePos="0" relativeHeight="251660288" behindDoc="0" locked="0" layoutInCell="1" allowOverlap="1" wp14:anchorId="03B2BE83" wp14:editId="7B434C87">
+          <wp:anchor distT="0" distB="0" distL="114300" distR="114300" simplePos="0" relativeHeight="251660288" behindDoc="0" locked="0" layoutInCell="1" allowOverlap="1" wp14:anchorId="4E5CDAA3" wp14:editId="7B434C87">
             <wp:simplePos x="0" y="0"/>
             <wp:positionH relativeFrom="column">
               <wp:posOffset>52705</wp:posOffset>
@@ -1667,7 +1730,7 @@
 </file>
 
 <file path=word/numbering.xml><?xml version="1.0" encoding="utf-8"?>
-<w:numbering xmlns:wpc="http://schemas.microsoft.com/office/word/2010/wordprocessingCanvas" xmlns:cx="http://schemas.microsoft.com/office/drawing/2014/chartex" xmlns:mc="http://schemas.openxmlformats.org/markup-compatibility/2006" xmlns:o="urn:schemas-microsoft-com:office:office" xmlns:r="http://schemas.openxmlformats.org/officeDocument/2006/relationships" xmlns:m="http://schemas.openxmlformats.org/officeDocument/2006/math" xmlns:v="urn:schemas-microsoft-com:vml" xmlns:wp14="http://schemas.microsoft.com/office/word/2010/wordprocessingDrawing" xmlns:wp="http://schemas.openxmlformats.org/drawingml/2006/wordprocessingDrawing" xmlns:w10="urn:schemas-microsoft-com:office:word" xmlns:w="http://schemas.openxmlformats.org/wordprocessingml/2006/main" xmlns:w14="http://schemas.microsoft.com/office/word/2010/wordml" xmlns:w15="http://schemas.microsoft.com/office/word/2012/wordml" xmlns:w16se="http://schemas.microsoft.com/office/word/2015/wordml/symex" xmlns:wpg="http://schemas.microsoft.com/office/word/2010/wordprocessingGroup" xmlns:wpi="http://schemas.microsoft.com/office/word/2010/wordprocessingInk" xmlns:wne="http://schemas.microsoft.com/office/word/2006/wordml" xmlns:wps="http://schemas.microsoft.com/office/word/2010/wordprocessingShape" mc:Ignorable="w14 w15 w16se wp14">
+<w:numbering xmlns:wpc="http://schemas.microsoft.com/office/word/2010/wordprocessingCanvas" xmlns:cx="http://schemas.microsoft.com/office/drawing/2014/chartex" xmlns:cx1="http://schemas.microsoft.com/office/drawing/2015/9/8/chartex" xmlns:cx2="http://schemas.microsoft.com/office/drawing/2015/10/21/chartex" xmlns:cx3="http://schemas.microsoft.com/office/drawing/2016/5/9/chartex" xmlns:cx4="http://schemas.microsoft.com/office/drawing/2016/5/10/chartex" xmlns:cx5="http://schemas.microsoft.com/office/drawing/2016/5/11/chartex" xmlns:cx6="http://schemas.microsoft.com/office/drawing/2016/5/12/chartex" xmlns:cx7="http://schemas.microsoft.com/office/drawing/2016/5/13/chartex" xmlns:cx8="http://schemas.microsoft.com/office/drawing/2016/5/14/chartex" xmlns:mc="http://schemas.openxmlformats.org/markup-compatibility/2006" xmlns:aink="http://schemas.microsoft.com/office/drawing/2016/ink" xmlns:am3d="http://schemas.microsoft.com/office/drawing/2017/model3d" xmlns:o="urn:schemas-microsoft-com:office:office" xmlns:oel="http://schemas.microsoft.com/office/2019/extlst" xmlns:r="http://schemas.openxmlformats.org/officeDocument/2006/relationships" xmlns:m="http://schemas.openxmlformats.org/officeDocument/2006/math" xmlns:v="urn:schemas-microsoft-com:vml" xmlns:wp14="http://schemas.microsoft.com/office/word/2010/wordprocessingDrawing" xmlns:wp="http://schemas.openxmlformats.org/drawingml/2006/wordprocessingDrawing" xmlns:w10="urn:schemas-microsoft-com:office:word" xmlns:w="http://schemas.openxmlformats.org/wordprocessingml/2006/main" xmlns:w14="http://schemas.microsoft.com/office/word/2010/wordml" xmlns:w15="http://schemas.microsoft.com/office/word/2012/wordml" xmlns:w16cex="http://schemas.microsoft.com/office/word/2018/wordml/cex" xmlns:w16cid="http://schemas.microsoft.com/office/word/2016/wordml/cid" xmlns:w16="http://schemas.microsoft.com/office/word/2018/wordml" xmlns:w16sdtdh="http://schemas.microsoft.com/office/word/2020/wordml/sdtdatahash" xmlns:w16se="http://schemas.microsoft.com/office/word/2015/wordml/symex" xmlns:wpg="http://schemas.microsoft.com/office/word/2010/wordprocessingGroup" xmlns:wpi="http://schemas.microsoft.com/office/word/2010/wordprocessingInk" xmlns:wne="http://schemas.microsoft.com/office/word/2006/wordml" xmlns:wps="http://schemas.microsoft.com/office/word/2010/wordprocessingShape" mc:Ignorable="w14 w15 w16se w16cid w16 w16cex w16sdtdh wp14">
   <w:abstractNum w:abstractNumId="0" w15:restartNumberingAfterBreak="0">
     <w:nsid w:val="51D810C6"/>
     <w:multiLevelType w:val="hybridMultilevel"/>
@@ -1892,17 +1955,17 @@
       </w:rPr>
     </w:lvl>
   </w:abstractNum>
-  <w:num w:numId="1">
+  <w:num w:numId="1" w16cid:durableId="702435959">
     <w:abstractNumId w:val="1"/>
   </w:num>
-  <w:num w:numId="2">
+  <w:num w:numId="2" w16cid:durableId="1442215797">
     <w:abstractNumId w:val="0"/>
   </w:num>
 </w:numbering>
 </file>
 
 <file path=word/styles.xml><?xml version="1.0" encoding="utf-8"?>
-<w:styles xmlns:mc="http://schemas.openxmlformats.org/markup-compatibility/2006" xmlns:r="http://schemas.openxmlformats.org/officeDocument/2006/relationships" xmlns:w="http://schemas.openxmlformats.org/wordprocessingml/2006/main" xmlns:w14="http://schemas.microsoft.com/office/word/2010/wordml" xmlns:w15="http://schemas.microsoft.com/office/word/2012/wordml" xmlns:w16se="http://schemas.microsoft.com/office/word/2015/wordml/symex" mc:Ignorable="w14 w15 w16se">
+<w:styles xmlns:mc="http://schemas.openxmlformats.org/markup-compatibility/2006" xmlns:r="http://schemas.openxmlformats.org/officeDocument/2006/relationships" xmlns:w="http://schemas.openxmlformats.org/wordprocessingml/2006/main" xmlns:w14="http://schemas.microsoft.com/office/word/2010/wordml" xmlns:w15="http://schemas.microsoft.com/office/word/2012/wordml" xmlns:w16cex="http://schemas.microsoft.com/office/word/2018/wordml/cex" xmlns:w16cid="http://schemas.microsoft.com/office/word/2016/wordml/cid" xmlns:w16="http://schemas.microsoft.com/office/word/2018/wordml" xmlns:w16sdtdh="http://schemas.microsoft.com/office/word/2020/wordml/sdtdatahash" xmlns:w16se="http://schemas.microsoft.com/office/word/2015/wordml/symex" mc:Ignorable="w14 w15 w16se w16cid w16 w16cex w16sdtdh">
   <w:docDefaults>
     <w:rPrDefault>
       <w:rPr>
@@ -1918,7 +1981,7 @@
       </w:pPr>
     </w:pPrDefault>
   </w:docDefaults>
-  <w:latentStyles w:defLockedState="0" w:defUIPriority="99" w:defSemiHidden="0" w:defUnhideWhenUsed="0" w:defQFormat="0" w:count="371">
+  <w:latentStyles w:defLockedState="0" w:defUIPriority="99" w:defSemiHidden="0" w:defUnhideWhenUsed="0" w:defQFormat="0" w:count="376">
     <w:lsdException w:name="Normal" w:uiPriority="0" w:qFormat="1"/>
     <w:lsdException w:name="heading 1" w:uiPriority="9" w:qFormat="1"/>
     <w:lsdException w:name="heading 2" w:semiHidden="1" w:uiPriority="9" w:unhideWhenUsed="1" w:qFormat="1"/>
@@ -2290,6 +2353,11 @@
     <w:lsdException w:name="List Table 5 Dark Accent 6" w:uiPriority="50"/>
     <w:lsdException w:name="List Table 6 Colorful Accent 6" w:uiPriority="51"/>
     <w:lsdException w:name="List Table 7 Colorful Accent 6" w:uiPriority="52"/>
+    <w:lsdException w:name="Mention" w:semiHidden="1" w:unhideWhenUsed="1"/>
+    <w:lsdException w:name="Smart Hyperlink" w:semiHidden="1" w:unhideWhenUsed="1"/>
+    <w:lsdException w:name="Hashtag" w:semiHidden="1" w:unhideWhenUsed="1"/>
+    <w:lsdException w:name="Unresolved Mention" w:semiHidden="1" w:unhideWhenUsed="1"/>
+    <w:lsdException w:name="Smart Link" w:semiHidden="1" w:unhideWhenUsed="1"/>
   </w:latentStyles>
   <w:style w:type="paragraph" w:default="1" w:styleId="Normal">
     <w:name w:val="Normal"/>

</xml_diff>